<commit_message>
its Seung Heons birthday today
</commit_message>
<xml_diff>
--- a/01_Computer Component Identification.docx
+++ b/01_Computer Component Identification.docx
@@ -269,6 +269,62 @@
         </w:rPr>
         <w:t>Image:</w:t>
       </w:r>
+      <w:r>
+        <w:t xml:space="preserve"> </w:t>
+      </w:r>
+      <w:r>
+        <w:rPr>
+          <w:noProof/>
+        </w:rPr>
+        <w:drawing>
+          <wp:inline distT="0" distB="0" distL="0" distR="0" wp14:anchorId="00C440C7" wp14:editId="03F5D090">
+            <wp:extent cx="1144206" cy="1390650"/>
+            <wp:effectExtent l="0" t="0" r="0" b="0"/>
+            <wp:docPr id="1793151229" name="Picture 1" descr="What Are Computer Cases? (with pictures)"/>
+            <wp:cNvGraphicFramePr>
+              <a:graphicFrameLocks xmlns:a="http://schemas.openxmlformats.org/drawingml/2006/main" noChangeAspect="1"/>
+            </wp:cNvGraphicFramePr>
+            <a:graphic xmlns:a="http://schemas.openxmlformats.org/drawingml/2006/main">
+              <a:graphicData uri="http://schemas.openxmlformats.org/drawingml/2006/picture">
+                <pic:pic xmlns:pic="http://schemas.openxmlformats.org/drawingml/2006/picture">
+                  <pic:nvPicPr>
+                    <pic:cNvPr id="0" name="Picture 1" descr="What Are Computer Cases? (with pictures)"/>
+                    <pic:cNvPicPr>
+                      <a:picLocks noChangeAspect="1" noChangeArrowheads="1"/>
+                    </pic:cNvPicPr>
+                  </pic:nvPicPr>
+                  <pic:blipFill>
+                    <a:blip r:embed="rId7" cstate="print">
+                      <a:extLst>
+                        <a:ext uri="{28A0092B-C50C-407E-A947-70E740481C1C}">
+                          <a14:useLocalDpi xmlns:a14="http://schemas.microsoft.com/office/drawing/2010/main" val="0"/>
+                        </a:ext>
+                      </a:extLst>
+                    </a:blip>
+                    <a:srcRect/>
+                    <a:stretch>
+                      <a:fillRect/>
+                    </a:stretch>
+                  </pic:blipFill>
+                  <pic:spPr bwMode="auto">
+                    <a:xfrm flipH="1">
+                      <a:off x="0" y="0"/>
+                      <a:ext cx="1149499" cy="1397083"/>
+                    </a:xfrm>
+                    <a:prstGeom prst="rect">
+                      <a:avLst/>
+                    </a:prstGeom>
+                    <a:noFill/>
+                    <a:ln>
+                      <a:noFill/>
+                    </a:ln>
+                  </pic:spPr>
+                </pic:pic>
+              </a:graphicData>
+            </a:graphic>
+          </wp:inline>
+        </w:drawing>
+      </w:r>
     </w:p>
     <w:p>
       <w:pPr>
@@ -291,6 +347,33 @@
         </w:rPr>
         <w:t>Description:</w:t>
       </w:r>
+      <w:r>
+        <w:rPr>
+          <w:noProof/>
+          <w:sz w:val="18"/>
+          <w:szCs w:val="18"/>
+        </w:rPr>
+        <w:t xml:space="preserve"> </w:t>
+      </w:r>
+      <w:r>
+        <w:rPr>
+          <w:rFonts w:ascii="Arial" w:hAnsi="Arial" w:cs="Arial"/>
+          <w:color w:val="040C28"/>
+          <w:sz w:val="24"/>
+          <w:szCs w:val="24"/>
+        </w:rPr>
+        <w:t>the metal and plastic box that contains the main components of the computer, including the motherboard, central processing unit (CPU), and power supply</w:t>
+      </w:r>
+      <w:r>
+        <w:rPr>
+          <w:rFonts w:ascii="Arial" w:hAnsi="Arial" w:cs="Arial"/>
+          <w:color w:val="202124"/>
+          <w:sz w:val="24"/>
+          <w:szCs w:val="24"/>
+          <w:shd w:val="clear" w:color="auto" w:fill="FFFFFF"/>
+        </w:rPr>
+        <w:t>.</w:t>
+      </w:r>
     </w:p>
     <w:p>
       <w:pPr>
@@ -313,6 +396,88 @@
         </w:rPr>
         <w:t>Function:</w:t>
       </w:r>
+      <w:r>
+        <w:rPr>
+          <w:rFonts w:ascii="Arial" w:hAnsi="Arial" w:cs="Arial"/>
+          <w:color w:val="040C28"/>
+          <w:sz w:val="30"/>
+          <w:szCs w:val="30"/>
+        </w:rPr>
+        <w:t xml:space="preserve"> </w:t>
+      </w:r>
+      <w:r>
+        <w:rPr>
+          <w:rFonts w:ascii="Arial" w:hAnsi="Arial" w:cs="Arial"/>
+          <w:color w:val="040C28"/>
+          <w:sz w:val="24"/>
+          <w:szCs w:val="24"/>
+        </w:rPr>
+        <w:t xml:space="preserve">safeguards </w:t>
+      </w:r>
+      <w:r>
+        <w:rPr>
+          <w:rFonts w:ascii="Arial" w:hAnsi="Arial" w:cs="Arial"/>
+          <w:color w:val="040C28"/>
+          <w:sz w:val="24"/>
+          <w:szCs w:val="24"/>
+        </w:rPr>
+        <w:t>all</w:t>
+      </w:r>
+      <w:r>
+        <w:rPr>
+          <w:rFonts w:ascii="Arial" w:hAnsi="Arial" w:cs="Arial"/>
+          <w:color w:val="040C28"/>
+          <w:sz w:val="24"/>
+          <w:szCs w:val="24"/>
+        </w:rPr>
+        <w:t xml:space="preserve"> the important</w:t>
+      </w:r>
+      <w:r>
+        <w:rPr>
+          <w:rFonts w:ascii="Arial" w:hAnsi="Arial" w:cs="Arial"/>
+          <w:color w:val="040C28"/>
+          <w:sz w:val="24"/>
+          <w:szCs w:val="24"/>
+        </w:rPr>
+        <w:t xml:space="preserve"> </w:t>
+      </w:r>
+      <w:r>
+        <w:rPr>
+          <w:rFonts w:ascii="Arial" w:hAnsi="Arial" w:cs="Arial"/>
+          <w:color w:val="040C28"/>
+          <w:sz w:val="24"/>
+          <w:szCs w:val="24"/>
+        </w:rPr>
+        <w:t>and expensive</w:t>
+      </w:r>
+      <w:r>
+        <w:rPr>
+          <w:rFonts w:ascii="Arial" w:hAnsi="Arial" w:cs="Arial"/>
+          <w:color w:val="040C28"/>
+          <w:sz w:val="24"/>
+          <w:szCs w:val="24"/>
+        </w:rPr>
+        <w:t xml:space="preserve"> </w:t>
+      </w:r>
+      <w:r>
+        <w:rPr>
+          <w:rFonts w:ascii="Arial" w:hAnsi="Arial" w:cs="Arial"/>
+          <w:color w:val="040C28"/>
+          <w:sz w:val="24"/>
+          <w:szCs w:val="24"/>
+        </w:rPr>
+        <w:t>parts of a PC or other computing device</w:t>
+      </w:r>
+      <w:r>
+        <w:rPr>
+          <w:rFonts w:ascii="Arial" w:hAnsi="Arial" w:cs="Arial"/>
+          <w:color w:val="202124"/>
+          <w:sz w:val="30"/>
+          <w:szCs w:val="30"/>
+          <w:shd w:val="clear" w:color="auto" w:fill="FFFFFF"/>
+        </w:rPr>
+        <w:t>.</w:t>
+      </w:r>
     </w:p>
     <w:p>
       <w:pPr>
@@ -357,6 +522,73 @@
         </w:rPr>
         <w:t>Image:</w:t>
       </w:r>
+      <w:r>
+        <w:t xml:space="preserve"> </w:t>
+      </w:r>
+      <w:r>
+        <w:rPr>
+          <w:noProof/>
+        </w:rPr>
+        <w:drawing>
+          <wp:inline distT="0" distB="0" distL="0" distR="0" wp14:anchorId="3F693E3B" wp14:editId="43852D88">
+            <wp:extent cx="1295400" cy="742566"/>
+            <wp:effectExtent l="0" t="0" r="0" b="635"/>
+            <wp:docPr id="193381543" name="Picture 2" descr="Can You Use A Dual Processor Motherboard For Gaming? [Guide]"/>
+            <wp:cNvGraphicFramePr>
+              <a:graphicFrameLocks xmlns:a="http://schemas.openxmlformats.org/drawingml/2006/main" noChangeAspect="1"/>
+            </wp:cNvGraphicFramePr>
+            <a:graphic xmlns:a="http://schemas.openxmlformats.org/drawingml/2006/main">
+              <a:graphicData uri="http://schemas.openxmlformats.org/drawingml/2006/picture">
+                <pic:pic xmlns:pic="http://schemas.openxmlformats.org/drawingml/2006/picture">
+                  <pic:nvPicPr>
+                    <pic:cNvPr id="0" name="Picture 3" descr="Can You Use A Dual Processor Motherboard For Gaming? [Guide]"/>
+                    <pic:cNvPicPr>
+                      <a:picLocks noChangeAspect="1" noChangeArrowheads="1"/>
+                    </pic:cNvPicPr>
+                  </pic:nvPicPr>
+                  <pic:blipFill>
+                    <a:blip r:embed="rId8" cstate="print">
+                      <a:extLst>
+                        <a:ext uri="{28A0092B-C50C-407E-A947-70E740481C1C}">
+                          <a14:useLocalDpi xmlns:a14="http://schemas.microsoft.com/office/drawing/2010/main" val="0"/>
+                        </a:ext>
+                      </a:extLst>
+                    </a:blip>
+                    <a:srcRect/>
+                    <a:stretch>
+                      <a:fillRect/>
+                    </a:stretch>
+                  </pic:blipFill>
+                  <pic:spPr bwMode="auto">
+                    <a:xfrm rot="10800000" flipV="1">
+                      <a:off x="0" y="0"/>
+                      <a:ext cx="1315276" cy="753960"/>
+                    </a:xfrm>
+                    <a:prstGeom prst="rect">
+                      <a:avLst/>
+                    </a:prstGeom>
+                    <a:noFill/>
+                    <a:ln>
+                      <a:noFill/>
+                    </a:ln>
+                  </pic:spPr>
+                </pic:pic>
+              </a:graphicData>
+            </a:graphic>
+          </wp:inline>
+        </w:drawing>
+      </w:r>
+    </w:p>
+    <w:p>
+      <w:pPr>
+        <w:pStyle w:val="ListParagraph"/>
+        <w:ind w:left="1440"/>
+        <w:rPr>
+          <w:rFonts w:cstheme="minorHAnsi"/>
+          <w:sz w:val="28"/>
+          <w:szCs w:val="28"/>
+        </w:rPr>
+      </w:pPr>
     </w:p>
     <w:p>
       <w:pPr>
@@ -379,6 +611,34 @@
         </w:rPr>
         <w:t>Description:</w:t>
       </w:r>
+      <w:r>
+        <w:rPr>
+          <w:rFonts w:ascii="Arial" w:hAnsi="Arial" w:cs="Arial"/>
+          <w:color w:val="040C28"/>
+          <w:sz w:val="30"/>
+          <w:szCs w:val="30"/>
+        </w:rPr>
+        <w:t xml:space="preserve"> </w:t>
+      </w:r>
+      <w:r>
+        <w:rPr>
+          <w:rFonts w:ascii="Arial" w:hAnsi="Arial" w:cs="Arial"/>
+          <w:color w:val="040C28"/>
+          <w:sz w:val="24"/>
+          <w:szCs w:val="24"/>
+        </w:rPr>
+        <w:t>the main printed circuit board (PCB) in a computer</w:t>
+      </w:r>
+      <w:r>
+        <w:rPr>
+          <w:rFonts w:ascii="Arial" w:hAnsi="Arial" w:cs="Arial"/>
+          <w:color w:val="202124"/>
+          <w:sz w:val="24"/>
+          <w:szCs w:val="24"/>
+          <w:shd w:val="clear" w:color="auto" w:fill="FFFFFF"/>
+        </w:rPr>
+        <w:t>.</w:t>
+      </w:r>
     </w:p>
     <w:p>
       <w:pPr>
@@ -389,18 +649,56 @@
         </w:numPr>
         <w:rPr>
           <w:rFonts w:cstheme="minorHAnsi"/>
-          <w:sz w:val="28"/>
-          <w:szCs w:val="28"/>
-        </w:rPr>
-      </w:pPr>
-      <w:r>
-        <w:rPr>
-          <w:rFonts w:cstheme="minorHAnsi"/>
-          <w:sz w:val="28"/>
-          <w:szCs w:val="28"/>
-        </w:rPr>
+        </w:rPr>
+      </w:pPr>
+      <w:r>
+        <w:rPr>
+          <w:rFonts w:cstheme="minorHAnsi"/>
+          <w:sz w:val="28"/>
+          <w:szCs w:val="28"/>
+        </w:rPr>
+        <w:lastRenderedPageBreak/>
         <w:t>Function:</w:t>
       </w:r>
+      <w:r>
+        <w:rPr>
+          <w:rFonts w:ascii="Arial" w:hAnsi="Arial" w:cs="Arial"/>
+          <w:color w:val="202124"/>
+          <w:sz w:val="30"/>
+          <w:szCs w:val="30"/>
+          <w:shd w:val="clear" w:color="auto" w:fill="FFFFFF"/>
+        </w:rPr>
+        <w:t xml:space="preserve"> </w:t>
+      </w:r>
+      <w:r>
+        <w:rPr>
+          <w:rFonts w:ascii="Arial" w:hAnsi="Arial" w:cs="Arial"/>
+          <w:color w:val="202124"/>
+          <w:sz w:val="30"/>
+          <w:szCs w:val="30"/>
+          <w:shd w:val="clear" w:color="auto" w:fill="FFFFFF"/>
+        </w:rPr>
+        <w:t> </w:t>
+      </w:r>
+      <w:r>
+        <w:rPr>
+          <w:rFonts w:ascii="Arial" w:hAnsi="Arial" w:cs="Arial"/>
+          <w:color w:val="040C28"/>
+          <w:sz w:val="24"/>
+          <w:szCs w:val="24"/>
+        </w:rPr>
+        <w:t>distributes electricity and facilitates communication between and to the central processing unit (CPU), random access memory (RAM), and any other component of the computer's hardware</w:t>
+      </w:r>
+      <w:r>
+        <w:rPr>
+          <w:rFonts w:ascii="Arial" w:hAnsi="Arial" w:cs="Arial"/>
+          <w:color w:val="202124"/>
+          <w:sz w:val="24"/>
+          <w:szCs w:val="24"/>
+          <w:shd w:val="clear" w:color="auto" w:fill="FFFFFF"/>
+        </w:rPr>
+        <w:t>.</w:t>
+      </w:r>
     </w:p>
     <w:p>
       <w:pPr>
@@ -445,6 +743,62 @@
         </w:rPr>
         <w:t>Image:</w:t>
       </w:r>
+      <w:r>
+        <w:t xml:space="preserve"> </w:t>
+      </w:r>
+      <w:r>
+        <w:rPr>
+          <w:noProof/>
+        </w:rPr>
+        <w:drawing>
+          <wp:inline distT="0" distB="0" distL="0" distR="0" wp14:anchorId="61C087DD" wp14:editId="1B7C3325">
+            <wp:extent cx="876300" cy="713559"/>
+            <wp:effectExtent l="0" t="0" r="0" b="0"/>
+            <wp:docPr id="1305018305" name="Picture 3" descr="Central Processing Unit Parts &amp; Function | What is CPU? - Video &amp; Lesson  Transcript | Study.com"/>
+            <wp:cNvGraphicFramePr>
+              <a:graphicFrameLocks xmlns:a="http://schemas.openxmlformats.org/drawingml/2006/main" noChangeAspect="1"/>
+            </wp:cNvGraphicFramePr>
+            <a:graphic xmlns:a="http://schemas.openxmlformats.org/drawingml/2006/main">
+              <a:graphicData uri="http://schemas.openxmlformats.org/drawingml/2006/picture">
+                <pic:pic xmlns:pic="http://schemas.openxmlformats.org/drawingml/2006/picture">
+                  <pic:nvPicPr>
+                    <pic:cNvPr id="0" name="Picture 5" descr="Central Processing Unit Parts &amp; Function | What is CPU? - Video &amp; Lesson  Transcript | Study.com"/>
+                    <pic:cNvPicPr>
+                      <a:picLocks noChangeAspect="1" noChangeArrowheads="1"/>
+                    </pic:cNvPicPr>
+                  </pic:nvPicPr>
+                  <pic:blipFill>
+                    <a:blip r:embed="rId9" cstate="print">
+                      <a:extLst>
+                        <a:ext uri="{28A0092B-C50C-407E-A947-70E740481C1C}">
+                          <a14:useLocalDpi xmlns:a14="http://schemas.microsoft.com/office/drawing/2010/main" val="0"/>
+                        </a:ext>
+                      </a:extLst>
+                    </a:blip>
+                    <a:srcRect/>
+                    <a:stretch>
+                      <a:fillRect/>
+                    </a:stretch>
+                  </pic:blipFill>
+                  <pic:spPr bwMode="auto">
+                    <a:xfrm>
+                      <a:off x="0" y="0"/>
+                      <a:ext cx="882468" cy="718581"/>
+                    </a:xfrm>
+                    <a:prstGeom prst="rect">
+                      <a:avLst/>
+                    </a:prstGeom>
+                    <a:noFill/>
+                    <a:ln>
+                      <a:noFill/>
+                    </a:ln>
+                  </pic:spPr>
+                </pic:pic>
+              </a:graphicData>
+            </a:graphic>
+          </wp:inline>
+        </w:drawing>
+      </w:r>
     </w:p>
     <w:p>
       <w:pPr>
@@ -455,8 +809,6 @@
         </w:numPr>
         <w:rPr>
           <w:rFonts w:cstheme="minorHAnsi"/>
-          <w:sz w:val="28"/>
-          <w:szCs w:val="28"/>
         </w:rPr>
       </w:pPr>
       <w:r>
@@ -467,6 +819,34 @@
         </w:rPr>
         <w:t>Description:</w:t>
       </w:r>
+      <w:r>
+        <w:rPr>
+          <w:rFonts w:ascii="Arial" w:hAnsi="Arial" w:cs="Arial"/>
+          <w:color w:val="040C28"/>
+          <w:sz w:val="30"/>
+          <w:szCs w:val="30"/>
+        </w:rPr>
+        <w:t xml:space="preserve"> </w:t>
+      </w:r>
+      <w:r>
+        <w:rPr>
+          <w:rFonts w:ascii="Arial" w:hAnsi="Arial" w:cs="Arial"/>
+          <w:color w:val="040C28"/>
+          <w:sz w:val="24"/>
+          <w:szCs w:val="24"/>
+        </w:rPr>
+        <w:t>The component of a computer system that controls the interpretation and execution of instructions</w:t>
+      </w:r>
+      <w:r>
+        <w:rPr>
+          <w:rFonts w:ascii="Arial" w:hAnsi="Arial" w:cs="Arial"/>
+          <w:color w:val="202124"/>
+          <w:sz w:val="24"/>
+          <w:szCs w:val="24"/>
+          <w:shd w:val="clear" w:color="auto" w:fill="FFFFFF"/>
+        </w:rPr>
+        <w:t>.</w:t>
+      </w:r>
     </w:p>
     <w:p>
       <w:pPr>
@@ -477,8 +857,446 @@
         </w:numPr>
         <w:rPr>
           <w:rFonts w:cstheme="minorHAnsi"/>
-          <w:sz w:val="28"/>
-          <w:szCs w:val="28"/>
+        </w:rPr>
+      </w:pPr>
+      <w:r>
+        <w:rPr>
+          <w:rFonts w:cstheme="minorHAnsi"/>
+          <w:sz w:val="28"/>
+          <w:szCs w:val="28"/>
+        </w:rPr>
+        <w:t>Function</w:t>
+      </w:r>
+      <w:r>
+        <w:rPr>
+          <w:rFonts w:cstheme="minorHAnsi"/>
+        </w:rPr>
+        <w:t>:</w:t>
+      </w:r>
+      <w:r>
+        <w:rPr>
+          <w:rFonts w:ascii="Arial" w:hAnsi="Arial" w:cs="Arial"/>
+          <w:color w:val="040C28"/>
+          <w:sz w:val="24"/>
+          <w:szCs w:val="24"/>
+        </w:rPr>
+        <w:t xml:space="preserve"> </w:t>
+      </w:r>
+      <w:r>
+        <w:rPr>
+          <w:rFonts w:ascii="Arial" w:hAnsi="Arial" w:cs="Arial"/>
+          <w:color w:val="040C28"/>
+          <w:sz w:val="24"/>
+          <w:szCs w:val="24"/>
+        </w:rPr>
+        <w:t>responds to and processes the basic instructions that drive a computer</w:t>
+      </w:r>
+      <w:r>
+        <w:rPr>
+          <w:rFonts w:ascii="Arial" w:hAnsi="Arial" w:cs="Arial"/>
+          <w:color w:val="202124"/>
+          <w:sz w:val="24"/>
+          <w:szCs w:val="24"/>
+          <w:shd w:val="clear" w:color="auto" w:fill="FFFFFF"/>
+        </w:rPr>
+        <w:t>. </w:t>
+      </w:r>
+    </w:p>
+    <w:p>
+      <w:pPr>
+        <w:pStyle w:val="ListParagraph"/>
+        <w:numPr>
+          <w:ilvl w:val="0"/>
+          <w:numId w:val="1"/>
+        </w:numPr>
+        <w:rPr>
+          <w:rFonts w:cstheme="minorHAnsi"/>
+          <w:sz w:val="28"/>
+          <w:szCs w:val="28"/>
+        </w:rPr>
+      </w:pPr>
+      <w:r>
+        <w:rPr>
+          <w:rFonts w:cstheme="minorHAnsi"/>
+          <w:sz w:val="28"/>
+          <w:szCs w:val="28"/>
+        </w:rPr>
+        <w:t>GPU</w:t>
+      </w:r>
+    </w:p>
+    <w:p>
+      <w:pPr>
+        <w:pStyle w:val="ListParagraph"/>
+        <w:numPr>
+          <w:ilvl w:val="1"/>
+          <w:numId w:val="1"/>
+        </w:numPr>
+        <w:rPr>
+          <w:rFonts w:cstheme="minorHAnsi"/>
+          <w:sz w:val="28"/>
+          <w:szCs w:val="28"/>
+        </w:rPr>
+      </w:pPr>
+      <w:r>
+        <w:rPr>
+          <w:rFonts w:cstheme="minorHAnsi"/>
+          <w:sz w:val="28"/>
+          <w:szCs w:val="28"/>
+        </w:rPr>
+        <w:t>Image:</w:t>
+      </w:r>
+      <w:r>
+        <w:t xml:space="preserve"> </w:t>
+      </w:r>
+      <w:r>
+        <w:rPr>
+          <w:noProof/>
+        </w:rPr>
+        <w:drawing>
+          <wp:inline distT="0" distB="0" distL="0" distR="0" wp14:anchorId="52BC80D9" wp14:editId="582A8791">
+            <wp:extent cx="1123950" cy="632580"/>
+            <wp:effectExtent l="0" t="0" r="0" b="0"/>
+            <wp:docPr id="2025335401" name="Picture 4" descr="How Graphics Cards Work | HowStuffWorks"/>
+            <wp:cNvGraphicFramePr>
+              <a:graphicFrameLocks xmlns:a="http://schemas.openxmlformats.org/drawingml/2006/main" noChangeAspect="1"/>
+            </wp:cNvGraphicFramePr>
+            <a:graphic xmlns:a="http://schemas.openxmlformats.org/drawingml/2006/main">
+              <a:graphicData uri="http://schemas.openxmlformats.org/drawingml/2006/picture">
+                <pic:pic xmlns:pic="http://schemas.openxmlformats.org/drawingml/2006/picture">
+                  <pic:nvPicPr>
+                    <pic:cNvPr id="0" name="Picture 7" descr="How Graphics Cards Work | HowStuffWorks"/>
+                    <pic:cNvPicPr>
+                      <a:picLocks noChangeAspect="1" noChangeArrowheads="1"/>
+                    </pic:cNvPicPr>
+                  </pic:nvPicPr>
+                  <pic:blipFill>
+                    <a:blip r:embed="rId10" cstate="print">
+                      <a:extLst>
+                        <a:ext uri="{28A0092B-C50C-407E-A947-70E740481C1C}">
+                          <a14:useLocalDpi xmlns:a14="http://schemas.microsoft.com/office/drawing/2010/main" val="0"/>
+                        </a:ext>
+                      </a:extLst>
+                    </a:blip>
+                    <a:srcRect/>
+                    <a:stretch>
+                      <a:fillRect/>
+                    </a:stretch>
+                  </pic:blipFill>
+                  <pic:spPr bwMode="auto">
+                    <a:xfrm>
+                      <a:off x="0" y="0"/>
+                      <a:ext cx="1136690" cy="639750"/>
+                    </a:xfrm>
+                    <a:prstGeom prst="rect">
+                      <a:avLst/>
+                    </a:prstGeom>
+                    <a:noFill/>
+                    <a:ln>
+                      <a:noFill/>
+                    </a:ln>
+                  </pic:spPr>
+                </pic:pic>
+              </a:graphicData>
+            </a:graphic>
+          </wp:inline>
+        </w:drawing>
+      </w:r>
+    </w:p>
+    <w:p>
+      <w:pPr>
+        <w:pStyle w:val="ListParagraph"/>
+        <w:numPr>
+          <w:ilvl w:val="1"/>
+          <w:numId w:val="1"/>
+        </w:numPr>
+        <w:rPr>
+          <w:rFonts w:cstheme="minorHAnsi"/>
+        </w:rPr>
+      </w:pPr>
+      <w:r>
+        <w:rPr>
+          <w:rFonts w:cstheme="minorHAnsi"/>
+          <w:sz w:val="28"/>
+          <w:szCs w:val="28"/>
+        </w:rPr>
+        <w:t>Description</w:t>
+      </w:r>
+      <w:r>
+        <w:rPr>
+          <w:rFonts w:cstheme="minorHAnsi"/>
+        </w:rPr>
+        <w:t>:</w:t>
+      </w:r>
+      <w:r>
+        <w:rPr>
+          <w:rFonts w:ascii="Arial" w:hAnsi="Arial" w:cs="Arial"/>
+          <w:color w:val="202124"/>
+          <w:sz w:val="24"/>
+          <w:szCs w:val="24"/>
+          <w:shd w:val="clear" w:color="auto" w:fill="FFFFFF"/>
+        </w:rPr>
+        <w:t xml:space="preserve"> </w:t>
+      </w:r>
+      <w:r>
+        <w:rPr>
+          <w:rFonts w:ascii="Arial" w:hAnsi="Arial" w:cs="Arial"/>
+          <w:color w:val="202124"/>
+          <w:sz w:val="24"/>
+          <w:szCs w:val="24"/>
+          <w:shd w:val="clear" w:color="auto" w:fill="FFFFFF"/>
+        </w:rPr>
+        <w:t> </w:t>
+      </w:r>
+      <w:r>
+        <w:rPr>
+          <w:rFonts w:ascii="Arial" w:hAnsi="Arial" w:cs="Arial"/>
+          <w:color w:val="040C28"/>
+          <w:sz w:val="24"/>
+          <w:szCs w:val="24"/>
+        </w:rPr>
+        <w:t>a specialized processor originally designed to accelerate graphics rendering</w:t>
+      </w:r>
+      <w:r>
+        <w:rPr>
+          <w:rFonts w:ascii="Arial" w:hAnsi="Arial" w:cs="Arial"/>
+          <w:color w:val="202124"/>
+          <w:sz w:val="24"/>
+          <w:szCs w:val="24"/>
+          <w:shd w:val="clear" w:color="auto" w:fill="FFFFFF"/>
+        </w:rPr>
+        <w:t>.</w:t>
+      </w:r>
+    </w:p>
+    <w:p>
+      <w:pPr>
+        <w:pStyle w:val="ListParagraph"/>
+        <w:numPr>
+          <w:ilvl w:val="1"/>
+          <w:numId w:val="1"/>
+        </w:numPr>
+        <w:rPr>
+          <w:rFonts w:cstheme="minorHAnsi"/>
+          <w:sz w:val="28"/>
+          <w:szCs w:val="28"/>
+        </w:rPr>
+      </w:pPr>
+      <w:r>
+        <w:rPr>
+          <w:rFonts w:cstheme="minorHAnsi"/>
+          <w:sz w:val="28"/>
+          <w:szCs w:val="28"/>
+        </w:rPr>
+        <w:t>Function</w:t>
+      </w:r>
+      <w:r>
+        <w:rPr>
+          <w:rFonts w:cstheme="minorHAnsi"/>
+        </w:rPr>
+        <w:t>:</w:t>
+      </w:r>
+      <w:r>
+        <w:rPr>
+          <w:rFonts w:ascii="Arial" w:hAnsi="Arial" w:cs="Arial"/>
+          <w:color w:val="040C28"/>
+          <w:sz w:val="24"/>
+          <w:szCs w:val="24"/>
+        </w:rPr>
+        <w:t xml:space="preserve"> </w:t>
+      </w:r>
+      <w:r>
+        <w:rPr>
+          <w:rFonts w:ascii="Arial" w:hAnsi="Arial" w:cs="Arial"/>
+          <w:color w:val="040C28"/>
+          <w:sz w:val="24"/>
+          <w:szCs w:val="24"/>
+        </w:rPr>
+        <w:t>accelerate graphics rendering</w:t>
+      </w:r>
+      <w:r>
+        <w:rPr>
+          <w:rFonts w:ascii="Arial" w:hAnsi="Arial" w:cs="Arial"/>
+          <w:color w:val="202124"/>
+          <w:sz w:val="24"/>
+          <w:szCs w:val="24"/>
+          <w:shd w:val="clear" w:color="auto" w:fill="FFFFFF"/>
+        </w:rPr>
+        <w:t>.</w:t>
+      </w:r>
+    </w:p>
+    <w:p>
+      <w:pPr>
+        <w:pStyle w:val="ListParagraph"/>
+        <w:numPr>
+          <w:ilvl w:val="0"/>
+          <w:numId w:val="1"/>
+        </w:numPr>
+        <w:rPr>
+          <w:rFonts w:cstheme="minorHAnsi"/>
+          <w:sz w:val="28"/>
+          <w:szCs w:val="28"/>
+        </w:rPr>
+      </w:pPr>
+      <w:r>
+        <w:rPr>
+          <w:rFonts w:cstheme="minorHAnsi"/>
+          <w:sz w:val="28"/>
+          <w:szCs w:val="28"/>
+        </w:rPr>
+        <w:t>RAM</w:t>
+      </w:r>
+    </w:p>
+    <w:p>
+      <w:pPr>
+        <w:pStyle w:val="ListParagraph"/>
+        <w:numPr>
+          <w:ilvl w:val="1"/>
+          <w:numId w:val="1"/>
+        </w:numPr>
+        <w:rPr>
+          <w:rFonts w:cstheme="minorHAnsi"/>
+          <w:sz w:val="28"/>
+          <w:szCs w:val="28"/>
+        </w:rPr>
+      </w:pPr>
+      <w:r>
+        <w:rPr>
+          <w:rFonts w:cstheme="minorHAnsi"/>
+          <w:sz w:val="28"/>
+          <w:szCs w:val="28"/>
+        </w:rPr>
+        <w:t>Image:</w:t>
+      </w:r>
+      <w:r>
+        <w:t xml:space="preserve"> </w:t>
+      </w:r>
+      <w:r>
+        <w:rPr>
+          <w:noProof/>
+        </w:rPr>
+        <w:drawing>
+          <wp:inline distT="0" distB="0" distL="0" distR="0" wp14:anchorId="14593355" wp14:editId="0E8FC1DF">
+            <wp:extent cx="790575" cy="573732"/>
+            <wp:effectExtent l="0" t="0" r="0" b="0"/>
+            <wp:docPr id="392307078" name="Picture 5" descr="What is RAM (Random-Access Memory)?"/>
+            <wp:cNvGraphicFramePr>
+              <a:graphicFrameLocks xmlns:a="http://schemas.openxmlformats.org/drawingml/2006/main" noChangeAspect="1"/>
+            </wp:cNvGraphicFramePr>
+            <a:graphic xmlns:a="http://schemas.openxmlformats.org/drawingml/2006/main">
+              <a:graphicData uri="http://schemas.openxmlformats.org/drawingml/2006/picture">
+                <pic:pic xmlns:pic="http://schemas.openxmlformats.org/drawingml/2006/picture">
+                  <pic:nvPicPr>
+                    <pic:cNvPr id="0" name="Picture 9" descr="What is RAM (Random-Access Memory)?"/>
+                    <pic:cNvPicPr>
+                      <a:picLocks noChangeAspect="1" noChangeArrowheads="1"/>
+                    </pic:cNvPicPr>
+                  </pic:nvPicPr>
+                  <pic:blipFill>
+                    <a:blip r:embed="rId11" cstate="print">
+                      <a:extLst>
+                        <a:ext uri="{28A0092B-C50C-407E-A947-70E740481C1C}">
+                          <a14:useLocalDpi xmlns:a14="http://schemas.microsoft.com/office/drawing/2010/main" val="0"/>
+                        </a:ext>
+                      </a:extLst>
+                    </a:blip>
+                    <a:srcRect/>
+                    <a:stretch>
+                      <a:fillRect/>
+                    </a:stretch>
+                  </pic:blipFill>
+                  <pic:spPr bwMode="auto">
+                    <a:xfrm>
+                      <a:off x="0" y="0"/>
+                      <a:ext cx="800914" cy="581235"/>
+                    </a:xfrm>
+                    <a:prstGeom prst="rect">
+                      <a:avLst/>
+                    </a:prstGeom>
+                    <a:noFill/>
+                    <a:ln>
+                      <a:noFill/>
+                    </a:ln>
+                  </pic:spPr>
+                </pic:pic>
+              </a:graphicData>
+            </a:graphic>
+          </wp:inline>
+        </w:drawing>
+      </w:r>
+    </w:p>
+    <w:p>
+      <w:pPr>
+        <w:pStyle w:val="ListParagraph"/>
+        <w:numPr>
+          <w:ilvl w:val="1"/>
+          <w:numId w:val="1"/>
+        </w:numPr>
+        <w:rPr>
+          <w:rFonts w:cstheme="minorHAnsi"/>
+        </w:rPr>
+      </w:pPr>
+      <w:r>
+        <w:rPr>
+          <w:rFonts w:cstheme="minorHAnsi"/>
+          <w:sz w:val="28"/>
+          <w:szCs w:val="28"/>
+        </w:rPr>
+        <w:t>Description</w:t>
+      </w:r>
+      <w:r>
+        <w:rPr>
+          <w:rFonts w:cstheme="minorHAnsi"/>
+        </w:rPr>
+        <w:t>:</w:t>
+      </w:r>
+      <w:r>
+        <w:rPr>
+          <w:rFonts w:ascii="Arial" w:hAnsi="Arial" w:cs="Arial"/>
+          <w:color w:val="202124"/>
+          <w:sz w:val="24"/>
+          <w:szCs w:val="24"/>
+          <w:shd w:val="clear" w:color="auto" w:fill="FFFFFF"/>
+        </w:rPr>
+        <w:t xml:space="preserve"> </w:t>
+      </w:r>
+      <w:r>
+        <w:rPr>
+          <w:rFonts w:ascii="Arial" w:hAnsi="Arial" w:cs="Arial"/>
+          <w:color w:val="202124"/>
+          <w:sz w:val="24"/>
+          <w:szCs w:val="24"/>
+          <w:shd w:val="clear" w:color="auto" w:fill="FFFFFF"/>
+        </w:rPr>
+        <w:t> </w:t>
+      </w:r>
+      <w:r>
+        <w:rPr>
+          <w:rFonts w:ascii="Arial" w:hAnsi="Arial" w:cs="Arial"/>
+          <w:color w:val="040C28"/>
+          <w:sz w:val="24"/>
+          <w:szCs w:val="24"/>
+        </w:rPr>
+        <w:t>your computer or laptop's short-term memory</w:t>
+      </w:r>
+      <w:r>
+        <w:rPr>
+          <w:rFonts w:ascii="Arial" w:hAnsi="Arial" w:cs="Arial"/>
+          <w:color w:val="202124"/>
+          <w:sz w:val="24"/>
+          <w:szCs w:val="24"/>
+          <w:shd w:val="clear" w:color="auto" w:fill="FFFFFF"/>
+        </w:rPr>
+        <w:t>. </w:t>
+      </w:r>
+    </w:p>
+    <w:p>
+      <w:pPr>
+        <w:pStyle w:val="ListParagraph"/>
+        <w:numPr>
+          <w:ilvl w:val="1"/>
+          <w:numId w:val="1"/>
+        </w:numPr>
+        <w:rPr>
+          <w:rFonts w:cstheme="minorHAnsi"/>
         </w:rPr>
       </w:pPr>
       <w:r>
@@ -489,6 +1307,34 @@
         </w:rPr>
         <w:t>Function:</w:t>
       </w:r>
+      <w:r>
+        <w:rPr>
+          <w:rFonts w:ascii="Arial" w:hAnsi="Arial" w:cs="Arial"/>
+          <w:color w:val="040C28"/>
+          <w:sz w:val="30"/>
+          <w:szCs w:val="30"/>
+        </w:rPr>
+        <w:t xml:space="preserve"> </w:t>
+      </w:r>
+      <w:r>
+        <w:rPr>
+          <w:rFonts w:ascii="Arial" w:hAnsi="Arial" w:cs="Arial"/>
+          <w:color w:val="040C28"/>
+          <w:sz w:val="24"/>
+          <w:szCs w:val="24"/>
+        </w:rPr>
+        <w:t>stores data it needs to retrieve quickly</w:t>
+      </w:r>
+      <w:r>
+        <w:rPr>
+          <w:rFonts w:ascii="Arial" w:hAnsi="Arial" w:cs="Arial"/>
+          <w:color w:val="202124"/>
+          <w:sz w:val="24"/>
+          <w:szCs w:val="24"/>
+          <w:shd w:val="clear" w:color="auto" w:fill="FFFFFF"/>
+        </w:rPr>
+        <w:t>. </w:t>
+      </w:r>
     </w:p>
     <w:p>
       <w:pPr>
@@ -509,7 +1355,7 @@
           <w:sz w:val="28"/>
           <w:szCs w:val="28"/>
         </w:rPr>
-        <w:t>GPU</w:t>
+        <w:t>Storage Device</w:t>
       </w:r>
     </w:p>
     <w:p>
@@ -531,8 +1377,137 @@
           <w:sz w:val="28"/>
           <w:szCs w:val="28"/>
         </w:rPr>
+        <w:t>SSD vs HDD</w:t>
+      </w:r>
+    </w:p>
+    <w:p>
+      <w:pPr>
+        <w:pStyle w:val="ListParagraph"/>
+        <w:numPr>
+          <w:ilvl w:val="0"/>
+          <w:numId w:val="1"/>
+        </w:numPr>
+        <w:rPr>
+          <w:rFonts w:cstheme="minorHAnsi"/>
+          <w:sz w:val="28"/>
+          <w:szCs w:val="28"/>
+        </w:rPr>
+      </w:pPr>
+      <w:r>
+        <w:rPr>
+          <w:rFonts w:cstheme="minorHAnsi"/>
+          <w:sz w:val="28"/>
+          <w:szCs w:val="28"/>
+        </w:rPr>
+        <w:t>Cooling</w:t>
+      </w:r>
+    </w:p>
+    <w:p>
+      <w:pPr>
+        <w:pStyle w:val="ListParagraph"/>
+        <w:numPr>
+          <w:ilvl w:val="1"/>
+          <w:numId w:val="1"/>
+        </w:numPr>
+        <w:rPr>
+          <w:rFonts w:cstheme="minorHAnsi"/>
+          <w:sz w:val="28"/>
+          <w:szCs w:val="28"/>
+        </w:rPr>
+      </w:pPr>
+      <w:r>
+        <w:rPr>
+          <w:rFonts w:cstheme="minorHAnsi"/>
+          <w:sz w:val="28"/>
+          <w:szCs w:val="28"/>
+        </w:rPr>
+        <w:t>CPU</w:t>
+      </w:r>
+    </w:p>
+    <w:p>
+      <w:pPr>
+        <w:pStyle w:val="ListParagraph"/>
+        <w:numPr>
+          <w:ilvl w:val="2"/>
+          <w:numId w:val="1"/>
+        </w:numPr>
+        <w:rPr>
+          <w:rFonts w:cstheme="minorHAnsi"/>
+          <w:sz w:val="28"/>
+          <w:szCs w:val="28"/>
+        </w:rPr>
+      </w:pPr>
+      <w:r>
+        <w:rPr>
+          <w:rFonts w:cstheme="minorHAnsi"/>
+          <w:sz w:val="28"/>
+          <w:szCs w:val="28"/>
+        </w:rPr>
         <w:t>Image:</w:t>
       </w:r>
+      <w:r>
+        <w:rPr>
+          <w:rFonts w:cstheme="minorHAnsi"/>
+          <w:sz w:val="28"/>
+          <w:szCs w:val="28"/>
+        </w:rPr>
+        <w:t xml:space="preserve">                                                                                                                                                                                             </w:t>
+      </w:r>
+    </w:p>
+    <w:p>
+      <w:pPr>
+        <w:pStyle w:val="ListParagraph"/>
+        <w:numPr>
+          <w:ilvl w:val="2"/>
+          <w:numId w:val="1"/>
+        </w:numPr>
+        <w:rPr>
+          <w:rFonts w:cstheme="minorHAnsi"/>
+          <w:sz w:val="28"/>
+          <w:szCs w:val="28"/>
+        </w:rPr>
+      </w:pPr>
+      <w:r>
+        <w:rPr>
+          <w:rFonts w:cstheme="minorHAnsi"/>
+          <w:sz w:val="28"/>
+          <w:szCs w:val="28"/>
+        </w:rPr>
+        <w:t>Description:</w:t>
+      </w:r>
+    </w:p>
+    <w:p>
+      <w:pPr>
+        <w:pStyle w:val="ListParagraph"/>
+        <w:numPr>
+          <w:ilvl w:val="2"/>
+          <w:numId w:val="1"/>
+        </w:numPr>
+        <w:rPr>
+          <w:rFonts w:cstheme="minorHAnsi"/>
+          <w:sz w:val="28"/>
+          <w:szCs w:val="28"/>
+        </w:rPr>
+      </w:pPr>
+      <w:r>
+        <w:rPr>
+          <w:rFonts w:cstheme="minorHAnsi"/>
+          <w:sz w:val="28"/>
+          <w:szCs w:val="28"/>
+        </w:rPr>
+        <w:t>Function:</w:t>
+      </w:r>
+    </w:p>
+    <w:p>
+      <w:pPr>
+        <w:pStyle w:val="ListParagraph"/>
+        <w:ind w:left="1440"/>
+        <w:rPr>
+          <w:rFonts w:cstheme="minorHAnsi"/>
+          <w:sz w:val="28"/>
+          <w:szCs w:val="28"/>
+        </w:rPr>
+      </w:pPr>
     </w:p>
     <w:p>
       <w:pPr>
@@ -553,6 +1528,50 @@
           <w:sz w:val="28"/>
           <w:szCs w:val="28"/>
         </w:rPr>
+        <w:t>Chassis</w:t>
+      </w:r>
+    </w:p>
+    <w:p>
+      <w:pPr>
+        <w:pStyle w:val="ListParagraph"/>
+        <w:numPr>
+          <w:ilvl w:val="2"/>
+          <w:numId w:val="1"/>
+        </w:numPr>
+        <w:rPr>
+          <w:rFonts w:cstheme="minorHAnsi"/>
+          <w:sz w:val="28"/>
+          <w:szCs w:val="28"/>
+        </w:rPr>
+      </w:pPr>
+      <w:r>
+        <w:rPr>
+          <w:rFonts w:cstheme="minorHAnsi"/>
+          <w:sz w:val="28"/>
+          <w:szCs w:val="28"/>
+        </w:rPr>
+        <w:t>Image:</w:t>
+      </w:r>
+    </w:p>
+    <w:p>
+      <w:pPr>
+        <w:pStyle w:val="ListParagraph"/>
+        <w:numPr>
+          <w:ilvl w:val="2"/>
+          <w:numId w:val="1"/>
+        </w:numPr>
+        <w:rPr>
+          <w:rFonts w:cstheme="minorHAnsi"/>
+          <w:sz w:val="28"/>
+          <w:szCs w:val="28"/>
+        </w:rPr>
+      </w:pPr>
+      <w:r>
+        <w:rPr>
+          <w:rFonts w:cstheme="minorHAnsi"/>
+          <w:sz w:val="28"/>
+          <w:szCs w:val="28"/>
+        </w:rPr>
         <w:t>Description:</w:t>
       </w:r>
     </w:p>
@@ -560,6 +1579,61 @@
       <w:pPr>
         <w:pStyle w:val="ListParagraph"/>
         <w:numPr>
+          <w:ilvl w:val="2"/>
+          <w:numId w:val="1"/>
+        </w:numPr>
+        <w:rPr>
+          <w:rFonts w:cstheme="minorHAnsi"/>
+          <w:sz w:val="28"/>
+          <w:szCs w:val="28"/>
+        </w:rPr>
+      </w:pPr>
+      <w:r>
+        <w:rPr>
+          <w:rFonts w:cstheme="minorHAnsi"/>
+          <w:sz w:val="28"/>
+          <w:szCs w:val="28"/>
+        </w:rPr>
+        <w:t>Function:</w:t>
+      </w:r>
+    </w:p>
+    <w:p>
+      <w:pPr>
+        <w:pStyle w:val="ListParagraph"/>
+        <w:ind w:left="1440"/>
+        <w:rPr>
+          <w:rFonts w:cstheme="minorHAnsi"/>
+          <w:sz w:val="28"/>
+          <w:szCs w:val="28"/>
+        </w:rPr>
+      </w:pPr>
+    </w:p>
+    <w:p>
+      <w:pPr>
+        <w:pStyle w:val="ListParagraph"/>
+        <w:numPr>
+          <w:ilvl w:val="0"/>
+          <w:numId w:val="1"/>
+        </w:numPr>
+        <w:rPr>
+          <w:rFonts w:cstheme="minorHAnsi"/>
+          <w:sz w:val="28"/>
+          <w:szCs w:val="28"/>
+        </w:rPr>
+      </w:pPr>
+      <w:r>
+        <w:rPr>
+          <w:rFonts w:cstheme="minorHAnsi"/>
+          <w:sz w:val="28"/>
+          <w:szCs w:val="28"/>
+        </w:rPr>
+        <w:t>PSU (Power Supply Unit)</w:t>
+      </w:r>
+    </w:p>
+    <w:p>
+      <w:pPr>
+        <w:pStyle w:val="ListParagraph"/>
+        <w:numPr>
           <w:ilvl w:val="1"/>
           <w:numId w:val="1"/>
         </w:numPr>
@@ -575,6 +1649,51 @@
           <w:sz w:val="28"/>
           <w:szCs w:val="28"/>
         </w:rPr>
+        <w:lastRenderedPageBreak/>
+        <w:t>Image:</w:t>
+      </w:r>
+    </w:p>
+    <w:p>
+      <w:pPr>
+        <w:pStyle w:val="ListParagraph"/>
+        <w:numPr>
+          <w:ilvl w:val="1"/>
+          <w:numId w:val="1"/>
+        </w:numPr>
+        <w:rPr>
+          <w:rFonts w:cstheme="minorHAnsi"/>
+          <w:sz w:val="28"/>
+          <w:szCs w:val="28"/>
+        </w:rPr>
+      </w:pPr>
+      <w:r>
+        <w:rPr>
+          <w:rFonts w:cstheme="minorHAnsi"/>
+          <w:sz w:val="28"/>
+          <w:szCs w:val="28"/>
+        </w:rPr>
+        <w:t>Description:</w:t>
+      </w:r>
+    </w:p>
+    <w:p>
+      <w:pPr>
+        <w:pStyle w:val="ListParagraph"/>
+        <w:numPr>
+          <w:ilvl w:val="1"/>
+          <w:numId w:val="1"/>
+        </w:numPr>
+        <w:rPr>
+          <w:rFonts w:cstheme="minorHAnsi"/>
+          <w:sz w:val="28"/>
+          <w:szCs w:val="28"/>
+        </w:rPr>
+      </w:pPr>
+      <w:r>
+        <w:rPr>
+          <w:rFonts w:cstheme="minorHAnsi"/>
+          <w:sz w:val="28"/>
+          <w:szCs w:val="28"/>
+        </w:rPr>
         <w:t>Function:</w:t>
       </w:r>
     </w:p>
@@ -597,7 +1716,7 @@
           <w:sz w:val="28"/>
           <w:szCs w:val="28"/>
         </w:rPr>
-        <w:t>RAM</w:t>
+        <w:t>Monitor</w:t>
       </w:r>
     </w:p>
     <w:p>
@@ -641,7 +1760,6 @@
           <w:sz w:val="28"/>
           <w:szCs w:val="28"/>
         </w:rPr>
-        <w:lastRenderedPageBreak/>
         <w:t>Description:</w:t>
       </w:r>
     </w:p>
@@ -686,7 +1804,7 @@
           <w:sz w:val="28"/>
           <w:szCs w:val="28"/>
         </w:rPr>
-        <w:t>Storage Device</w:t>
+        <w:t>Mouse</w:t>
       </w:r>
     </w:p>
     <w:p>
@@ -708,7 +1826,51 @@
           <w:sz w:val="28"/>
           <w:szCs w:val="28"/>
         </w:rPr>
-        <w:t>SSD vs HDD</w:t>
+        <w:t>Image:</w:t>
+      </w:r>
+    </w:p>
+    <w:p>
+      <w:pPr>
+        <w:pStyle w:val="ListParagraph"/>
+        <w:numPr>
+          <w:ilvl w:val="1"/>
+          <w:numId w:val="1"/>
+        </w:numPr>
+        <w:rPr>
+          <w:rFonts w:cstheme="minorHAnsi"/>
+          <w:sz w:val="28"/>
+          <w:szCs w:val="28"/>
+        </w:rPr>
+      </w:pPr>
+      <w:r>
+        <w:rPr>
+          <w:rFonts w:cstheme="minorHAnsi"/>
+          <w:sz w:val="28"/>
+          <w:szCs w:val="28"/>
+        </w:rPr>
+        <w:t>Description:</w:t>
+      </w:r>
+    </w:p>
+    <w:p>
+      <w:pPr>
+        <w:pStyle w:val="ListParagraph"/>
+        <w:numPr>
+          <w:ilvl w:val="1"/>
+          <w:numId w:val="1"/>
+        </w:numPr>
+        <w:rPr>
+          <w:rFonts w:cstheme="minorHAnsi"/>
+          <w:sz w:val="28"/>
+          <w:szCs w:val="28"/>
+        </w:rPr>
+      </w:pPr>
+      <w:r>
+        <w:rPr>
+          <w:rFonts w:cstheme="minorHAnsi"/>
+          <w:sz w:val="28"/>
+          <w:szCs w:val="28"/>
+        </w:rPr>
+        <w:t>Function:</w:t>
       </w:r>
     </w:p>
     <w:p>
@@ -730,7 +1892,7 @@
           <w:sz w:val="28"/>
           <w:szCs w:val="28"/>
         </w:rPr>
-        <w:t>Cooling</w:t>
+        <w:t>Keyboard</w:t>
       </w:r>
     </w:p>
     <w:p>
@@ -752,28 +1914,6 @@
           <w:sz w:val="28"/>
           <w:szCs w:val="28"/>
         </w:rPr>
-        <w:t>CPU</w:t>
-      </w:r>
-    </w:p>
-    <w:p>
-      <w:pPr>
-        <w:pStyle w:val="ListParagraph"/>
-        <w:numPr>
-          <w:ilvl w:val="2"/>
-          <w:numId w:val="1"/>
-        </w:numPr>
-        <w:rPr>
-          <w:rFonts w:cstheme="minorHAnsi"/>
-          <w:sz w:val="28"/>
-          <w:szCs w:val="28"/>
-        </w:rPr>
-      </w:pPr>
-      <w:r>
-        <w:rPr>
-          <w:rFonts w:cstheme="minorHAnsi"/>
-          <w:sz w:val="28"/>
-          <w:szCs w:val="28"/>
-        </w:rPr>
         <w:t>Image:</w:t>
       </w:r>
     </w:p>
@@ -781,7 +1921,7 @@
       <w:pPr>
         <w:pStyle w:val="ListParagraph"/>
         <w:numPr>
-          <w:ilvl w:val="2"/>
+          <w:ilvl w:val="1"/>
           <w:numId w:val="1"/>
         </w:numPr>
         <w:rPr>
@@ -803,7 +1943,7 @@
       <w:pPr>
         <w:pStyle w:val="ListParagraph"/>
         <w:numPr>
-          <w:ilvl w:val="2"/>
+          <w:ilvl w:val="1"/>
           <w:numId w:val="1"/>
         </w:numPr>
         <w:rPr>
@@ -821,470 +1961,8 @@
         <w:t>Function:</w:t>
       </w:r>
     </w:p>
-    <w:p>
-      <w:pPr>
-        <w:pStyle w:val="ListParagraph"/>
-        <w:ind w:left="1440"/>
-        <w:rPr>
-          <w:rFonts w:cstheme="minorHAnsi"/>
-          <w:sz w:val="28"/>
-          <w:szCs w:val="28"/>
-        </w:rPr>
-      </w:pPr>
-    </w:p>
-    <w:p>
-      <w:pPr>
-        <w:pStyle w:val="ListParagraph"/>
-        <w:numPr>
-          <w:ilvl w:val="1"/>
-          <w:numId w:val="1"/>
-        </w:numPr>
-        <w:rPr>
-          <w:rFonts w:cstheme="minorHAnsi"/>
-          <w:sz w:val="28"/>
-          <w:szCs w:val="28"/>
-        </w:rPr>
-      </w:pPr>
-      <w:r>
-        <w:rPr>
-          <w:rFonts w:cstheme="minorHAnsi"/>
-          <w:sz w:val="28"/>
-          <w:szCs w:val="28"/>
-        </w:rPr>
-        <w:t>Chassis</w:t>
-      </w:r>
-    </w:p>
-    <w:p>
-      <w:pPr>
-        <w:pStyle w:val="ListParagraph"/>
-        <w:numPr>
-          <w:ilvl w:val="2"/>
-          <w:numId w:val="1"/>
-        </w:numPr>
-        <w:rPr>
-          <w:rFonts w:cstheme="minorHAnsi"/>
-          <w:sz w:val="28"/>
-          <w:szCs w:val="28"/>
-        </w:rPr>
-      </w:pPr>
-      <w:r>
-        <w:rPr>
-          <w:rFonts w:cstheme="minorHAnsi"/>
-          <w:sz w:val="28"/>
-          <w:szCs w:val="28"/>
-        </w:rPr>
-        <w:t>Image:</w:t>
-      </w:r>
-    </w:p>
-    <w:p>
-      <w:pPr>
-        <w:pStyle w:val="ListParagraph"/>
-        <w:numPr>
-          <w:ilvl w:val="2"/>
-          <w:numId w:val="1"/>
-        </w:numPr>
-        <w:rPr>
-          <w:rFonts w:cstheme="minorHAnsi"/>
-          <w:sz w:val="28"/>
-          <w:szCs w:val="28"/>
-        </w:rPr>
-      </w:pPr>
-      <w:r>
-        <w:rPr>
-          <w:rFonts w:cstheme="minorHAnsi"/>
-          <w:sz w:val="28"/>
-          <w:szCs w:val="28"/>
-        </w:rPr>
-        <w:t>Description:</w:t>
-      </w:r>
-    </w:p>
-    <w:p>
-      <w:pPr>
-        <w:pStyle w:val="ListParagraph"/>
-        <w:numPr>
-          <w:ilvl w:val="2"/>
-          <w:numId w:val="1"/>
-        </w:numPr>
-        <w:rPr>
-          <w:rFonts w:cstheme="minorHAnsi"/>
-          <w:sz w:val="28"/>
-          <w:szCs w:val="28"/>
-        </w:rPr>
-      </w:pPr>
-      <w:r>
-        <w:rPr>
-          <w:rFonts w:cstheme="minorHAnsi"/>
-          <w:sz w:val="28"/>
-          <w:szCs w:val="28"/>
-        </w:rPr>
-        <w:t>Function:</w:t>
-      </w:r>
-    </w:p>
-    <w:p>
-      <w:pPr>
-        <w:pStyle w:val="ListParagraph"/>
-        <w:ind w:left="1440"/>
-        <w:rPr>
-          <w:rFonts w:cstheme="minorHAnsi"/>
-          <w:sz w:val="28"/>
-          <w:szCs w:val="28"/>
-        </w:rPr>
-      </w:pPr>
-    </w:p>
-    <w:p>
-      <w:pPr>
-        <w:pStyle w:val="ListParagraph"/>
-        <w:numPr>
-          <w:ilvl w:val="0"/>
-          <w:numId w:val="1"/>
-        </w:numPr>
-        <w:rPr>
-          <w:rFonts w:cstheme="minorHAnsi"/>
-          <w:sz w:val="28"/>
-          <w:szCs w:val="28"/>
-        </w:rPr>
-      </w:pPr>
-      <w:r>
-        <w:rPr>
-          <w:rFonts w:cstheme="minorHAnsi"/>
-          <w:sz w:val="28"/>
-          <w:szCs w:val="28"/>
-        </w:rPr>
-        <w:t>PSU (Power Supply Unit)</w:t>
-      </w:r>
-    </w:p>
-    <w:p>
-      <w:pPr>
-        <w:pStyle w:val="ListParagraph"/>
-        <w:numPr>
-          <w:ilvl w:val="1"/>
-          <w:numId w:val="1"/>
-        </w:numPr>
-        <w:rPr>
-          <w:rFonts w:cstheme="minorHAnsi"/>
-          <w:sz w:val="28"/>
-          <w:szCs w:val="28"/>
-        </w:rPr>
-      </w:pPr>
-      <w:r>
-        <w:rPr>
-          <w:rFonts w:cstheme="minorHAnsi"/>
-          <w:sz w:val="28"/>
-          <w:szCs w:val="28"/>
-        </w:rPr>
-        <w:t>Image:</w:t>
-      </w:r>
-    </w:p>
-    <w:p>
-      <w:pPr>
-        <w:pStyle w:val="ListParagraph"/>
-        <w:numPr>
-          <w:ilvl w:val="1"/>
-          <w:numId w:val="1"/>
-        </w:numPr>
-        <w:rPr>
-          <w:rFonts w:cstheme="minorHAnsi"/>
-          <w:sz w:val="28"/>
-          <w:szCs w:val="28"/>
-        </w:rPr>
-      </w:pPr>
-      <w:r>
-        <w:rPr>
-          <w:rFonts w:cstheme="minorHAnsi"/>
-          <w:sz w:val="28"/>
-          <w:szCs w:val="28"/>
-        </w:rPr>
-        <w:t>Description:</w:t>
-      </w:r>
-    </w:p>
-    <w:p>
-      <w:pPr>
-        <w:pStyle w:val="ListParagraph"/>
-        <w:numPr>
-          <w:ilvl w:val="1"/>
-          <w:numId w:val="1"/>
-        </w:numPr>
-        <w:rPr>
-          <w:rFonts w:cstheme="minorHAnsi"/>
-          <w:sz w:val="28"/>
-          <w:szCs w:val="28"/>
-        </w:rPr>
-      </w:pPr>
-      <w:r>
-        <w:rPr>
-          <w:rFonts w:cstheme="minorHAnsi"/>
-          <w:sz w:val="28"/>
-          <w:szCs w:val="28"/>
-        </w:rPr>
-        <w:t>Function:</w:t>
-      </w:r>
-    </w:p>
-    <w:p>
-      <w:pPr>
-        <w:pStyle w:val="ListParagraph"/>
-        <w:numPr>
-          <w:ilvl w:val="0"/>
-          <w:numId w:val="1"/>
-        </w:numPr>
-        <w:rPr>
-          <w:rFonts w:cstheme="minorHAnsi"/>
-          <w:sz w:val="28"/>
-          <w:szCs w:val="28"/>
-        </w:rPr>
-      </w:pPr>
-      <w:r>
-        <w:rPr>
-          <w:rFonts w:cstheme="minorHAnsi"/>
-          <w:sz w:val="28"/>
-          <w:szCs w:val="28"/>
-        </w:rPr>
-        <w:t>Monitor</w:t>
-      </w:r>
-    </w:p>
-    <w:p>
-      <w:pPr>
-        <w:pStyle w:val="ListParagraph"/>
-        <w:numPr>
-          <w:ilvl w:val="1"/>
-          <w:numId w:val="1"/>
-        </w:numPr>
-        <w:rPr>
-          <w:rFonts w:cstheme="minorHAnsi"/>
-          <w:sz w:val="28"/>
-          <w:szCs w:val="28"/>
-        </w:rPr>
-      </w:pPr>
-      <w:r>
-        <w:rPr>
-          <w:rFonts w:cstheme="minorHAnsi"/>
-          <w:sz w:val="28"/>
-          <w:szCs w:val="28"/>
-        </w:rPr>
-        <w:t>Image:</w:t>
-      </w:r>
-    </w:p>
-    <w:p>
-      <w:pPr>
-        <w:pStyle w:val="ListParagraph"/>
-        <w:numPr>
-          <w:ilvl w:val="1"/>
-          <w:numId w:val="1"/>
-        </w:numPr>
-        <w:rPr>
-          <w:rFonts w:cstheme="minorHAnsi"/>
-          <w:sz w:val="28"/>
-          <w:szCs w:val="28"/>
-        </w:rPr>
-      </w:pPr>
-      <w:r>
-        <w:rPr>
-          <w:rFonts w:cstheme="minorHAnsi"/>
-          <w:sz w:val="28"/>
-          <w:szCs w:val="28"/>
-        </w:rPr>
-        <w:t>Description:</w:t>
-      </w:r>
-    </w:p>
-    <w:p>
-      <w:pPr>
-        <w:pStyle w:val="ListParagraph"/>
-        <w:numPr>
-          <w:ilvl w:val="1"/>
-          <w:numId w:val="1"/>
-        </w:numPr>
-        <w:rPr>
-          <w:rFonts w:cstheme="minorHAnsi"/>
-          <w:sz w:val="28"/>
-          <w:szCs w:val="28"/>
-        </w:rPr>
-      </w:pPr>
-      <w:r>
-        <w:rPr>
-          <w:rFonts w:cstheme="minorHAnsi"/>
-          <w:sz w:val="28"/>
-          <w:szCs w:val="28"/>
-        </w:rPr>
-        <w:t>Function:</w:t>
-      </w:r>
-    </w:p>
-    <w:p>
-      <w:pPr>
-        <w:pStyle w:val="ListParagraph"/>
-        <w:numPr>
-          <w:ilvl w:val="0"/>
-          <w:numId w:val="1"/>
-        </w:numPr>
-        <w:rPr>
-          <w:rFonts w:cstheme="minorHAnsi"/>
-          <w:sz w:val="28"/>
-          <w:szCs w:val="28"/>
-        </w:rPr>
-      </w:pPr>
-      <w:r>
-        <w:rPr>
-          <w:rFonts w:cstheme="minorHAnsi"/>
-          <w:sz w:val="28"/>
-          <w:szCs w:val="28"/>
-        </w:rPr>
-        <w:t>Mouse</w:t>
-      </w:r>
-    </w:p>
-    <w:p>
-      <w:pPr>
-        <w:pStyle w:val="ListParagraph"/>
-        <w:numPr>
-          <w:ilvl w:val="1"/>
-          <w:numId w:val="1"/>
-        </w:numPr>
-        <w:rPr>
-          <w:rFonts w:cstheme="minorHAnsi"/>
-          <w:sz w:val="28"/>
-          <w:szCs w:val="28"/>
-        </w:rPr>
-      </w:pPr>
-      <w:r>
-        <w:rPr>
-          <w:rFonts w:cstheme="minorHAnsi"/>
-          <w:sz w:val="28"/>
-          <w:szCs w:val="28"/>
-        </w:rPr>
-        <w:t>Image:</w:t>
-      </w:r>
-    </w:p>
-    <w:p>
-      <w:pPr>
-        <w:pStyle w:val="ListParagraph"/>
-        <w:numPr>
-          <w:ilvl w:val="1"/>
-          <w:numId w:val="1"/>
-        </w:numPr>
-        <w:rPr>
-          <w:rFonts w:cstheme="minorHAnsi"/>
-          <w:sz w:val="28"/>
-          <w:szCs w:val="28"/>
-        </w:rPr>
-      </w:pPr>
-      <w:r>
-        <w:rPr>
-          <w:rFonts w:cstheme="minorHAnsi"/>
-          <w:sz w:val="28"/>
-          <w:szCs w:val="28"/>
-        </w:rPr>
-        <w:t>Description:</w:t>
-      </w:r>
-    </w:p>
-    <w:p>
-      <w:pPr>
-        <w:pStyle w:val="ListParagraph"/>
-        <w:numPr>
-          <w:ilvl w:val="1"/>
-          <w:numId w:val="1"/>
-        </w:numPr>
-        <w:rPr>
-          <w:rFonts w:cstheme="minorHAnsi"/>
-          <w:sz w:val="28"/>
-          <w:szCs w:val="28"/>
-        </w:rPr>
-      </w:pPr>
-      <w:r>
-        <w:rPr>
-          <w:rFonts w:cstheme="minorHAnsi"/>
-          <w:sz w:val="28"/>
-          <w:szCs w:val="28"/>
-        </w:rPr>
-        <w:t>Function:</w:t>
-      </w:r>
-    </w:p>
-    <w:p>
-      <w:pPr>
-        <w:pStyle w:val="ListParagraph"/>
-        <w:numPr>
-          <w:ilvl w:val="0"/>
-          <w:numId w:val="1"/>
-        </w:numPr>
-        <w:rPr>
-          <w:rFonts w:cstheme="minorHAnsi"/>
-          <w:sz w:val="28"/>
-          <w:szCs w:val="28"/>
-        </w:rPr>
-      </w:pPr>
-      <w:r>
-        <w:rPr>
-          <w:rFonts w:cstheme="minorHAnsi"/>
-          <w:sz w:val="28"/>
-          <w:szCs w:val="28"/>
-        </w:rPr>
-        <w:t>Keyboard</w:t>
-      </w:r>
-    </w:p>
-    <w:p>
-      <w:pPr>
-        <w:pStyle w:val="ListParagraph"/>
-        <w:numPr>
-          <w:ilvl w:val="1"/>
-          <w:numId w:val="1"/>
-        </w:numPr>
-        <w:rPr>
-          <w:rFonts w:cstheme="minorHAnsi"/>
-          <w:sz w:val="28"/>
-          <w:szCs w:val="28"/>
-        </w:rPr>
-      </w:pPr>
-      <w:r>
-        <w:rPr>
-          <w:rFonts w:cstheme="minorHAnsi"/>
-          <w:sz w:val="28"/>
-          <w:szCs w:val="28"/>
-        </w:rPr>
-        <w:t>Image:</w:t>
-      </w:r>
-    </w:p>
-    <w:p>
-      <w:pPr>
-        <w:pStyle w:val="ListParagraph"/>
-        <w:numPr>
-          <w:ilvl w:val="1"/>
-          <w:numId w:val="1"/>
-        </w:numPr>
-        <w:rPr>
-          <w:rFonts w:cstheme="minorHAnsi"/>
-          <w:sz w:val="28"/>
-          <w:szCs w:val="28"/>
-        </w:rPr>
-      </w:pPr>
-      <w:r>
-        <w:rPr>
-          <w:rFonts w:cstheme="minorHAnsi"/>
-          <w:sz w:val="28"/>
-          <w:szCs w:val="28"/>
-        </w:rPr>
-        <w:t>Description:</w:t>
-      </w:r>
-    </w:p>
-    <w:p>
-      <w:pPr>
-        <w:pStyle w:val="ListParagraph"/>
-        <w:numPr>
-          <w:ilvl w:val="1"/>
-          <w:numId w:val="1"/>
-        </w:numPr>
-        <w:rPr>
-          <w:rFonts w:cstheme="minorHAnsi"/>
-          <w:sz w:val="28"/>
-          <w:szCs w:val="28"/>
-        </w:rPr>
-      </w:pPr>
-      <w:r>
-        <w:rPr>
-          <w:rFonts w:cstheme="minorHAnsi"/>
-          <w:sz w:val="28"/>
-          <w:szCs w:val="28"/>
-        </w:rPr>
-        <w:t>Function:</w:t>
-      </w:r>
-    </w:p>
     <w:sectPr>
-      <w:headerReference w:type="default" r:id="rId7"/>
+      <w:headerReference w:type="default" r:id="rId12"/>
       <w:pgSz w:w="11906" w:h="16838"/>
       <w:pgMar w:top="1440" w:right="1440" w:bottom="1440" w:left="1440" w:header="708" w:footer="708" w:gutter="0"/>
       <w:cols w:space="708"/>

</xml_diff>